<commit_message>
Oficios Primer Parcial 20221
</commit_message>
<xml_diff>
--- a/3APV - Ismael Arturo Acevedo Rendón/Analisis/analisis_academico_primer_parcial_3APV.docx
+++ b/3APV - Ismael Arturo Acevedo Rendón/Analisis/analisis_academico_primer_parcial_3APV.docx
@@ -731,7 +731,7 @@
                 <w:iCs/>
                 <w:lang w:bidi="ar-SA"/>
               </w:rPr>
-              <w:t>2</w:t>
+              <w:t>1</w:t>
             </w:r>
           </w:p>
         </w:tc>
@@ -765,8 +765,6 @@
                 <w:iCs/>
                 <w:lang w:bidi="ar-SA"/>
               </w:rPr>
-              <w:t>INGLÉS III</w:t>
-              <w:br/>
               <w:t>ÉTICA</w:t>
             </w:r>
           </w:p>
@@ -903,15 +901,583 @@
                 <w:iCs/>
                 <w:lang w:bidi="ar-SA"/>
               </w:rPr>
+              <w:t>ÉTICA</w:t>
+              <w:br/>
+              <w:t>GEOMETRÍA ANALÍTICA</w:t>
+              <w:br/>
+              <w:t>APLICA LA METODOLOGÍA ESPIRAL CON PROGRAMACIÓN ORIENTADA A OBJETOS</w:t>
+              <w:br/>
+              <w:t>INGLÉS III</w:t>
+              <w:br/>
+              <w:t>APLICA LA METODOLOGÍA DE DESARROLLO RÁPIDO DE APLICACIONES CON PROGRAMACIÓN ORIENTADA A EVENTOS</w:t>
+            </w:r>
+          </w:p>
+        </w:tc>
+        <w:tc>
+          <w:tcPr>
+            <w:tcW w:w="3259" w:type="dxa"/>
+            <w:tcBorders/>
+            <w:vAlign w:val="center"/>
+          </w:tcPr>
+          <w:p>
+            <w:pPr>
+              <w:pStyle w:val="Normal"/>
+              <w:widowControl w:val="false"/>
+              <w:suppressAutoHyphens w:val="true"/>
+              <w:spacing w:before="0" w:after="0"/>
+              <w:jc w:val="center"/>
+              <w:rPr>
+                <w:i w:val="false"/>
+                <w:i w:val="false"/>
+                <w:iCs/>
+                <w:sz w:val="18"/>
+                <w:szCs w:val="18"/>
+              </w:rPr>
+            </w:pPr>
+            <w:r>
+              <w:rPr>
+                <w:i w:val="false"/>
+                <w:iCs/>
+                <w:sz w:val="18"/>
+                <w:szCs w:val="18"/>
+              </w:rPr>
+            </w:r>
+          </w:p>
+        </w:tc>
+      </w:tr>
+      <w:tr>
+        <w:trPr/>
+        <w:tc>
+          <w:tcPr>
+            <w:tcW w:w="3255" w:type="dxa"/>
+            <w:tcBorders/>
+            <w:vAlign w:val="center"/>
+          </w:tcPr>
+          <w:p>
+            <w:pPr>
+              <w:pStyle w:val="Normal"/>
+              <w:widowControl w:val="false"/>
+              <w:suppressAutoHyphens w:val="true"/>
+              <w:spacing w:before="0" w:after="0"/>
+              <w:jc w:val="left"/>
+              <w:rPr>
+                <w:i w:val="false"/>
+                <w:i w:val="false"/>
+                <w:iCs/>
+                <w:sz w:val="18"/>
+                <w:szCs w:val="18"/>
+              </w:rPr>
+            </w:pPr>
+            <w:r>
+              <w:rPr>
+                <w:sz w:val="18"/>
+                <w:i w:val="false"/>
+                <w:kern w:val="0"/>
+                <w:szCs w:val="18"/>
+                <w:iCs/>
+                <w:lang w:bidi="ar-SA"/>
+              </w:rPr>
+              <w:t>CERVANTES HERNANDEZ SAMANTHA MIA</w:t>
+            </w:r>
+          </w:p>
+        </w:tc>
+        <w:tc>
+          <w:tcPr>
+            <w:tcW w:w="2106" w:type="dxa"/>
+            <w:tcBorders/>
+            <w:vAlign w:val="center"/>
+          </w:tcPr>
+          <w:p>
+            <w:pPr>
+              <w:pStyle w:val="Normal"/>
+              <w:widowControl w:val="false"/>
+              <w:suppressAutoHyphens w:val="true"/>
+              <w:spacing w:before="0" w:after="0"/>
+              <w:jc w:val="center"/>
+              <w:rPr>
+                <w:i w:val="false"/>
+                <w:i w:val="false"/>
+                <w:iCs/>
+                <w:sz w:val="18"/>
+                <w:szCs w:val="18"/>
+              </w:rPr>
+            </w:pPr>
+            <w:r>
+              <w:rPr>
+                <w:sz w:val="18"/>
+                <w:i w:val="false"/>
+                <w:kern w:val="0"/>
+                <w:szCs w:val="18"/>
+                <w:iCs/>
+                <w:lang w:bidi="ar-SA"/>
+              </w:rPr>
+              <w:t>3</w:t>
+            </w:r>
+          </w:p>
+        </w:tc>
+        <w:tc>
+          <w:tcPr>
+            <w:tcW w:w="3848" w:type="dxa"/>
+            <w:tcBorders/>
+            <w:vAlign w:val="center"/>
+          </w:tcPr>
+          <w:p>
+            <w:pPr>
+              <w:pStyle w:val="Normal"/>
+              <w:widowControl w:val="false"/>
+              <w:suppressAutoHyphens w:val="true"/>
+              <w:spacing w:before="0" w:after="0"/>
+              <w:jc w:val="left"/>
+              <w:rPr>
+                <w:i w:val="false"/>
+                <w:i w:val="false"/>
+                <w:iCs/>
+                <w:sz w:val="18"/>
+                <w:szCs w:val="18"/>
+              </w:rPr>
+            </w:pPr>
+            <w:r>
+              <w:rPr>
+                <w:sz w:val="18"/>
+                <w:i w:val="false"/>
+                <w:kern w:val="0"/>
+                <w:szCs w:val="18"/>
+                <w:iCs/>
+                <w:lang w:bidi="ar-SA"/>
+              </w:rPr>
+              <w:t>APLICA LA METODOLOGÍA DE DESARROLLO RÁPIDO DE APLICACIONES CON PROGRAMACIÓN ORIENTADA A EVENTOS</w:t>
+              <w:br/>
+              <w:t>GEOMETRÍA ANALÍTICA</w:t>
+              <w:br/>
+              <w:t>APLICA LA METODOLOGÍA ESPIRAL CON PROGRAMACIÓN ORIENTADA A OBJETOS</w:t>
+            </w:r>
+          </w:p>
+        </w:tc>
+        <w:tc>
+          <w:tcPr>
+            <w:tcW w:w="3259" w:type="dxa"/>
+            <w:tcBorders/>
+            <w:vAlign w:val="center"/>
+          </w:tcPr>
+          <w:p>
+            <w:pPr>
+              <w:pStyle w:val="Normal"/>
+              <w:widowControl w:val="false"/>
+              <w:suppressAutoHyphens w:val="true"/>
+              <w:spacing w:before="0" w:after="0"/>
+              <w:jc w:val="center"/>
+              <w:rPr>
+                <w:i w:val="false"/>
+                <w:i w:val="false"/>
+                <w:iCs/>
+                <w:sz w:val="18"/>
+                <w:szCs w:val="18"/>
+              </w:rPr>
+            </w:pPr>
+            <w:r>
+              <w:rPr>
+                <w:i w:val="false"/>
+                <w:iCs/>
+                <w:sz w:val="18"/>
+                <w:szCs w:val="18"/>
+              </w:rPr>
+            </w:r>
+          </w:p>
+        </w:tc>
+      </w:tr>
+      <w:tr>
+        <w:trPr/>
+        <w:tc>
+          <w:tcPr>
+            <w:tcW w:w="3255" w:type="dxa"/>
+            <w:tcBorders/>
+            <w:vAlign w:val="center"/>
+          </w:tcPr>
+          <w:p>
+            <w:pPr>
+              <w:pStyle w:val="Normal"/>
+              <w:widowControl w:val="false"/>
+              <w:suppressAutoHyphens w:val="true"/>
+              <w:spacing w:before="0" w:after="0"/>
+              <w:jc w:val="left"/>
+              <w:rPr>
+                <w:i w:val="false"/>
+                <w:i w:val="false"/>
+                <w:iCs/>
+                <w:sz w:val="18"/>
+                <w:szCs w:val="18"/>
+              </w:rPr>
+            </w:pPr>
+            <w:r>
+              <w:rPr>
+                <w:sz w:val="18"/>
+                <w:i w:val="false"/>
+                <w:kern w:val="0"/>
+                <w:szCs w:val="18"/>
+                <w:iCs/>
+                <w:lang w:bidi="ar-SA"/>
+              </w:rPr>
+              <w:t>CRUZ GARNICA DIEGO DE JESUS</w:t>
+            </w:r>
+          </w:p>
+        </w:tc>
+        <w:tc>
+          <w:tcPr>
+            <w:tcW w:w="2106" w:type="dxa"/>
+            <w:tcBorders/>
+            <w:vAlign w:val="center"/>
+          </w:tcPr>
+          <w:p>
+            <w:pPr>
+              <w:pStyle w:val="Normal"/>
+              <w:widowControl w:val="false"/>
+              <w:suppressAutoHyphens w:val="true"/>
+              <w:spacing w:before="0" w:after="0"/>
+              <w:jc w:val="center"/>
+              <w:rPr>
+                <w:i w:val="false"/>
+                <w:i w:val="false"/>
+                <w:iCs/>
+                <w:sz w:val="18"/>
+                <w:szCs w:val="18"/>
+              </w:rPr>
+            </w:pPr>
+            <w:r>
+              <w:rPr>
+                <w:sz w:val="18"/>
+                <w:i w:val="false"/>
+                <w:kern w:val="0"/>
+                <w:szCs w:val="18"/>
+                <w:iCs/>
+                <w:lang w:bidi="ar-SA"/>
+              </w:rPr>
+              <w:t>6</w:t>
+            </w:r>
+          </w:p>
+        </w:tc>
+        <w:tc>
+          <w:tcPr>
+            <w:tcW w:w="3848" w:type="dxa"/>
+            <w:tcBorders/>
+            <w:vAlign w:val="center"/>
+          </w:tcPr>
+          <w:p>
+            <w:pPr>
+              <w:pStyle w:val="Normal"/>
+              <w:widowControl w:val="false"/>
+              <w:suppressAutoHyphens w:val="true"/>
+              <w:spacing w:before="0" w:after="0"/>
+              <w:jc w:val="left"/>
+              <w:rPr>
+                <w:i w:val="false"/>
+                <w:i w:val="false"/>
+                <w:iCs/>
+                <w:sz w:val="18"/>
+                <w:szCs w:val="18"/>
+              </w:rPr>
+            </w:pPr>
+            <w:r>
+              <w:rPr>
+                <w:sz w:val="18"/>
+                <w:i w:val="false"/>
+                <w:kern w:val="0"/>
+                <w:szCs w:val="18"/>
+                <w:iCs/>
+                <w:lang w:bidi="ar-SA"/>
+              </w:rPr>
+              <w:t>APLICA LA METODOLOGÍA DE DESARROLLO RÁPIDO DE APLICACIONES CON PROGRAMACIÓN ORIENTADA A EVENTOS</w:t>
+              <w:br/>
+              <w:t>APLICA LA METODOLOGÍA ESPIRAL CON PROGRAMACIÓN ORIENTADA A OBJETOS</w:t>
+              <w:br/>
               <w:t>GEOMETRÍA ANALÍTICA</w:t>
               <w:br/>
               <w:t>INGLÉS III</w:t>
               <w:br/>
-              <w:t>APLICA LA METODOLOGÍA ESPIRAL CON PROGRAMACIÓN ORIENTADA A OBJETOS</w:t>
+              <w:t>ÉTICA</w:t>
+              <w:br/>
+              <w:t>BIOLOGÍA</w:t>
+            </w:r>
+          </w:p>
+        </w:tc>
+        <w:tc>
+          <w:tcPr>
+            <w:tcW w:w="3259" w:type="dxa"/>
+            <w:tcBorders/>
+            <w:vAlign w:val="center"/>
+          </w:tcPr>
+          <w:p>
+            <w:pPr>
+              <w:pStyle w:val="Normal"/>
+              <w:widowControl w:val="false"/>
+              <w:suppressAutoHyphens w:val="true"/>
+              <w:spacing w:before="0" w:after="0"/>
+              <w:jc w:val="center"/>
+              <w:rPr>
+                <w:i w:val="false"/>
+                <w:i w:val="false"/>
+                <w:iCs/>
+                <w:sz w:val="18"/>
+                <w:szCs w:val="18"/>
+              </w:rPr>
+            </w:pPr>
+            <w:r>
+              <w:rPr>
+                <w:i w:val="false"/>
+                <w:iCs/>
+                <w:sz w:val="18"/>
+                <w:szCs w:val="18"/>
+              </w:rPr>
+            </w:r>
+          </w:p>
+        </w:tc>
+      </w:tr>
+      <w:tr>
+        <w:trPr/>
+        <w:tc>
+          <w:tcPr>
+            <w:tcW w:w="3255" w:type="dxa"/>
+            <w:tcBorders/>
+            <w:vAlign w:val="center"/>
+          </w:tcPr>
+          <w:p>
+            <w:pPr>
+              <w:pStyle w:val="Normal"/>
+              <w:widowControl w:val="false"/>
+              <w:suppressAutoHyphens w:val="true"/>
+              <w:spacing w:before="0" w:after="0"/>
+              <w:jc w:val="left"/>
+              <w:rPr>
+                <w:i w:val="false"/>
+                <w:i w:val="false"/>
+                <w:iCs/>
+                <w:sz w:val="18"/>
+                <w:szCs w:val="18"/>
+              </w:rPr>
+            </w:pPr>
+            <w:r>
+              <w:rPr>
+                <w:sz w:val="18"/>
+                <w:i w:val="false"/>
+                <w:kern w:val="0"/>
+                <w:szCs w:val="18"/>
+                <w:iCs/>
+                <w:lang w:bidi="ar-SA"/>
+              </w:rPr>
+              <w:t>ENCARNACION MONTALVO DIANA IRAIS</w:t>
+            </w:r>
+          </w:p>
+        </w:tc>
+        <w:tc>
+          <w:tcPr>
+            <w:tcW w:w="2106" w:type="dxa"/>
+            <w:tcBorders/>
+            <w:vAlign w:val="center"/>
+          </w:tcPr>
+          <w:p>
+            <w:pPr>
+              <w:pStyle w:val="Normal"/>
+              <w:widowControl w:val="false"/>
+              <w:suppressAutoHyphens w:val="true"/>
+              <w:spacing w:before="0" w:after="0"/>
+              <w:jc w:val="center"/>
+              <w:rPr>
+                <w:i w:val="false"/>
+                <w:i w:val="false"/>
+                <w:iCs/>
+                <w:sz w:val="18"/>
+                <w:szCs w:val="18"/>
+              </w:rPr>
+            </w:pPr>
+            <w:r>
+              <w:rPr>
+                <w:sz w:val="18"/>
+                <w:i w:val="false"/>
+                <w:kern w:val="0"/>
+                <w:szCs w:val="18"/>
+                <w:iCs/>
+                <w:lang w:bidi="ar-SA"/>
+              </w:rPr>
+              <w:t>2</w:t>
+            </w:r>
+          </w:p>
+        </w:tc>
+        <w:tc>
+          <w:tcPr>
+            <w:tcW w:w="3848" w:type="dxa"/>
+            <w:tcBorders/>
+            <w:vAlign w:val="center"/>
+          </w:tcPr>
+          <w:p>
+            <w:pPr>
+              <w:pStyle w:val="Normal"/>
+              <w:widowControl w:val="false"/>
+              <w:suppressAutoHyphens w:val="true"/>
+              <w:spacing w:before="0" w:after="0"/>
+              <w:jc w:val="left"/>
+              <w:rPr>
+                <w:i w:val="false"/>
+                <w:i w:val="false"/>
+                <w:iCs/>
+                <w:sz w:val="18"/>
+                <w:szCs w:val="18"/>
+              </w:rPr>
+            </w:pPr>
+            <w:r>
+              <w:rPr>
+                <w:sz w:val="18"/>
+                <w:i w:val="false"/>
+                <w:kern w:val="0"/>
+                <w:szCs w:val="18"/>
+                <w:iCs/>
+                <w:lang w:bidi="ar-SA"/>
+              </w:rPr>
+              <w:t>GEOMETRÍA ANALÍTICA</w:t>
+              <w:br/>
+              <w:t>APLICA LA METODOLOGÍA DE DESARROLLO RÁPIDO DE APLICACIONES CON PROGRAMACIÓN ORIENTADA A EVENTOS</w:t>
+            </w:r>
+          </w:p>
+        </w:tc>
+        <w:tc>
+          <w:tcPr>
+            <w:tcW w:w="3259" w:type="dxa"/>
+            <w:tcBorders/>
+            <w:vAlign w:val="center"/>
+          </w:tcPr>
+          <w:p>
+            <w:pPr>
+              <w:pStyle w:val="Normal"/>
+              <w:widowControl w:val="false"/>
+              <w:suppressAutoHyphens w:val="true"/>
+              <w:spacing w:before="0" w:after="0"/>
+              <w:jc w:val="center"/>
+              <w:rPr>
+                <w:i w:val="false"/>
+                <w:i w:val="false"/>
+                <w:iCs/>
+                <w:sz w:val="18"/>
+                <w:szCs w:val="18"/>
+              </w:rPr>
+            </w:pPr>
+            <w:r>
+              <w:rPr>
+                <w:i w:val="false"/>
+                <w:iCs/>
+                <w:sz w:val="18"/>
+                <w:szCs w:val="18"/>
+              </w:rPr>
+            </w:r>
+          </w:p>
+        </w:tc>
+      </w:tr>
+      <w:tr>
+        <w:trPr/>
+        <w:tc>
+          <w:tcPr>
+            <w:tcW w:w="3255" w:type="dxa"/>
+            <w:tcBorders/>
+            <w:vAlign w:val="center"/>
+          </w:tcPr>
+          <w:p>
+            <w:pPr>
+              <w:pStyle w:val="Normal"/>
+              <w:widowControl w:val="false"/>
+              <w:suppressAutoHyphens w:val="true"/>
+              <w:spacing w:before="0" w:after="0"/>
+              <w:jc w:val="left"/>
+              <w:rPr>
+                <w:i w:val="false"/>
+                <w:i w:val="false"/>
+                <w:iCs/>
+                <w:sz w:val="18"/>
+                <w:szCs w:val="18"/>
+              </w:rPr>
+            </w:pPr>
+            <w:r>
+              <w:rPr>
+                <w:sz w:val="18"/>
+                <w:i w:val="false"/>
+                <w:kern w:val="0"/>
+                <w:szCs w:val="18"/>
+                <w:iCs/>
+                <w:lang w:bidi="ar-SA"/>
+              </w:rPr>
+              <w:t>GARCIA GONZALEZ GAEL</w:t>
+            </w:r>
+          </w:p>
+        </w:tc>
+        <w:tc>
+          <w:tcPr>
+            <w:tcW w:w="2106" w:type="dxa"/>
+            <w:tcBorders/>
+            <w:vAlign w:val="center"/>
+          </w:tcPr>
+          <w:p>
+            <w:pPr>
+              <w:pStyle w:val="Normal"/>
+              <w:widowControl w:val="false"/>
+              <w:suppressAutoHyphens w:val="true"/>
+              <w:spacing w:before="0" w:after="0"/>
+              <w:jc w:val="center"/>
+              <w:rPr>
+                <w:i w:val="false"/>
+                <w:i w:val="false"/>
+                <w:iCs/>
+                <w:sz w:val="18"/>
+                <w:szCs w:val="18"/>
+              </w:rPr>
+            </w:pPr>
+            <w:r>
+              <w:rPr>
+                <w:sz w:val="18"/>
+                <w:i w:val="false"/>
+                <w:kern w:val="0"/>
+                <w:szCs w:val="18"/>
+                <w:iCs/>
+                <w:lang w:bidi="ar-SA"/>
+              </w:rPr>
+              <w:t>5</w:t>
+            </w:r>
+          </w:p>
+        </w:tc>
+        <w:tc>
+          <w:tcPr>
+            <w:tcW w:w="3848" w:type="dxa"/>
+            <w:tcBorders/>
+            <w:vAlign w:val="center"/>
+          </w:tcPr>
+          <w:p>
+            <w:pPr>
+              <w:pStyle w:val="Normal"/>
+              <w:widowControl w:val="false"/>
+              <w:suppressAutoHyphens w:val="true"/>
+              <w:spacing w:before="0" w:after="0"/>
+              <w:jc w:val="left"/>
+              <w:rPr>
+                <w:i w:val="false"/>
+                <w:i w:val="false"/>
+                <w:iCs/>
+                <w:sz w:val="18"/>
+                <w:szCs w:val="18"/>
+              </w:rPr>
+            </w:pPr>
+            <w:r>
+              <w:rPr>
+                <w:sz w:val="18"/>
+                <w:i w:val="false"/>
+                <w:kern w:val="0"/>
+                <w:szCs w:val="18"/>
+                <w:iCs/>
+                <w:lang w:bidi="ar-SA"/>
+              </w:rPr>
+              <w:t>BIOLOGÍA</w:t>
+              <w:br/>
+              <w:t>ÉTICA</w:t>
               <w:br/>
               <w:t>APLICA LA METODOLOGÍA DE DESARROLLO RÁPIDO DE APLICACIONES CON PROGRAMACIÓN ORIENTADA A EVENTOS</w:t>
               <w:br/>
-              <w:t>ÉTICA</w:t>
+              <w:t>APLICA LA METODOLOGÍA ESPIRAL CON PROGRAMACIÓN ORIENTADA A OBJETOS</w:t>
+              <w:br/>
+              <w:t>GEOMETRÍA ANALÍTICA</w:t>
             </w:r>
           </w:p>
         </w:tc>
@@ -979,7 +1545,7 @@
                 <w:iCs/>
                 <w:lang w:bidi="ar-SA"/>
               </w:rPr>
-              <w:t>CERVANTES HERNANDEZ SAMANTHA MIA</w:t>
+              <w:t>GARCIA PEREZ NATALIE</w:t>
             </w:r>
           </w:p>
         </w:tc>
@@ -1013,7 +1579,7 @@
                 <w:iCs/>
                 <w:lang w:bidi="ar-SA"/>
               </w:rPr>
-              <w:t>3</w:t>
+              <w:t>4</w:t>
             </w:r>
           </w:p>
         </w:tc>
@@ -1047,585 +1613,13 @@
                 <w:iCs/>
                 <w:lang w:bidi="ar-SA"/>
               </w:rPr>
-              <w:t>GEOMETRÍA ANALÍTICA</w:t>
+              <w:t>ÉTICA</w:t>
               <w:br/>
               <w:t>APLICA LA METODOLOGÍA ESPIRAL CON PROGRAMACIÓN ORIENTADA A OBJETOS</w:t>
-              <w:br/>
-              <w:t>APLICA LA METODOLOGÍA DE DESARROLLO RÁPIDO DE APLICACIONES CON PROGRAMACIÓN ORIENTADA A EVENTOS</w:t>
-            </w:r>
-          </w:p>
-        </w:tc>
-        <w:tc>
-          <w:tcPr>
-            <w:tcW w:w="3259" w:type="dxa"/>
-            <w:tcBorders/>
-            <w:vAlign w:val="center"/>
-          </w:tcPr>
-          <w:p>
-            <w:pPr>
-              <w:pStyle w:val="Normal"/>
-              <w:widowControl w:val="false"/>
-              <w:suppressAutoHyphens w:val="true"/>
-              <w:spacing w:before="0" w:after="0"/>
-              <w:jc w:val="center"/>
-              <w:rPr>
-                <w:i w:val="false"/>
-                <w:i w:val="false"/>
-                <w:iCs/>
-                <w:sz w:val="18"/>
-                <w:szCs w:val="18"/>
-              </w:rPr>
-            </w:pPr>
-            <w:r>
-              <w:rPr>
-                <w:i w:val="false"/>
-                <w:iCs/>
-                <w:sz w:val="18"/>
-                <w:szCs w:val="18"/>
-              </w:rPr>
-            </w:r>
-          </w:p>
-        </w:tc>
-      </w:tr>
-      <w:tr>
-        <w:trPr/>
-        <w:tc>
-          <w:tcPr>
-            <w:tcW w:w="3255" w:type="dxa"/>
-            <w:tcBorders/>
-            <w:vAlign w:val="center"/>
-          </w:tcPr>
-          <w:p>
-            <w:pPr>
-              <w:pStyle w:val="Normal"/>
-              <w:widowControl w:val="false"/>
-              <w:suppressAutoHyphens w:val="true"/>
-              <w:spacing w:before="0" w:after="0"/>
-              <w:jc w:val="left"/>
-              <w:rPr>
-                <w:i w:val="false"/>
-                <w:i w:val="false"/>
-                <w:iCs/>
-                <w:sz w:val="18"/>
-                <w:szCs w:val="18"/>
-              </w:rPr>
-            </w:pPr>
-            <w:r>
-              <w:rPr>
-                <w:sz w:val="18"/>
-                <w:i w:val="false"/>
-                <w:kern w:val="0"/>
-                <w:szCs w:val="18"/>
-                <w:iCs/>
-                <w:lang w:bidi="ar-SA"/>
-              </w:rPr>
-              <w:t>CRUZ GARNICA DIEGO DE JESUS</w:t>
-            </w:r>
-          </w:p>
-        </w:tc>
-        <w:tc>
-          <w:tcPr>
-            <w:tcW w:w="2106" w:type="dxa"/>
-            <w:tcBorders/>
-            <w:vAlign w:val="center"/>
-          </w:tcPr>
-          <w:p>
-            <w:pPr>
-              <w:pStyle w:val="Normal"/>
-              <w:widowControl w:val="false"/>
-              <w:suppressAutoHyphens w:val="true"/>
-              <w:spacing w:before="0" w:after="0"/>
-              <w:jc w:val="center"/>
-              <w:rPr>
-                <w:i w:val="false"/>
-                <w:i w:val="false"/>
-                <w:iCs/>
-                <w:sz w:val="18"/>
-                <w:szCs w:val="18"/>
-              </w:rPr>
-            </w:pPr>
-            <w:r>
-              <w:rPr>
-                <w:sz w:val="18"/>
-                <w:i w:val="false"/>
-                <w:kern w:val="0"/>
-                <w:szCs w:val="18"/>
-                <w:iCs/>
-                <w:lang w:bidi="ar-SA"/>
-              </w:rPr>
-              <w:t>6</w:t>
-            </w:r>
-          </w:p>
-        </w:tc>
-        <w:tc>
-          <w:tcPr>
-            <w:tcW w:w="3848" w:type="dxa"/>
-            <w:tcBorders/>
-            <w:vAlign w:val="center"/>
-          </w:tcPr>
-          <w:p>
-            <w:pPr>
-              <w:pStyle w:val="Normal"/>
-              <w:widowControl w:val="false"/>
-              <w:suppressAutoHyphens w:val="true"/>
-              <w:spacing w:before="0" w:after="0"/>
-              <w:jc w:val="left"/>
-              <w:rPr>
-                <w:i w:val="false"/>
-                <w:i w:val="false"/>
-                <w:iCs/>
-                <w:sz w:val="18"/>
-                <w:szCs w:val="18"/>
-              </w:rPr>
-            </w:pPr>
-            <w:r>
-              <w:rPr>
-                <w:sz w:val="18"/>
-                <w:i w:val="false"/>
-                <w:kern w:val="0"/>
-                <w:szCs w:val="18"/>
-                <w:iCs/>
-                <w:lang w:bidi="ar-SA"/>
-              </w:rPr>
-              <w:t>APLICA LA METODOLOGÍA DE DESARROLLO RÁPIDO DE APLICACIONES CON PROGRAMACIÓN ORIENTADA A EVENTOS</w:t>
-              <w:br/>
-              <w:t>BIOLOGÍA</w:t>
-              <w:br/>
-              <w:t>APLICA LA METODOLOGÍA ESPIRAL CON PROGRAMACIÓN ORIENTADA A OBJETOS</w:t>
-              <w:br/>
-              <w:t>ÉTICA</w:t>
-              <w:br/>
-              <w:t>INGLÉS III</w:t>
-              <w:br/>
-              <w:t>GEOMETRÍA ANALÍTICA</w:t>
-            </w:r>
-          </w:p>
-        </w:tc>
-        <w:tc>
-          <w:tcPr>
-            <w:tcW w:w="3259" w:type="dxa"/>
-            <w:tcBorders/>
-            <w:vAlign w:val="center"/>
-          </w:tcPr>
-          <w:p>
-            <w:pPr>
-              <w:pStyle w:val="Normal"/>
-              <w:widowControl w:val="false"/>
-              <w:suppressAutoHyphens w:val="true"/>
-              <w:spacing w:before="0" w:after="0"/>
-              <w:jc w:val="center"/>
-              <w:rPr>
-                <w:i w:val="false"/>
-                <w:i w:val="false"/>
-                <w:iCs/>
-                <w:sz w:val="18"/>
-                <w:szCs w:val="18"/>
-              </w:rPr>
-            </w:pPr>
-            <w:r>
-              <w:rPr>
-                <w:i w:val="false"/>
-                <w:iCs/>
-                <w:sz w:val="18"/>
-                <w:szCs w:val="18"/>
-              </w:rPr>
-            </w:r>
-          </w:p>
-        </w:tc>
-      </w:tr>
-      <w:tr>
-        <w:trPr/>
-        <w:tc>
-          <w:tcPr>
-            <w:tcW w:w="3255" w:type="dxa"/>
-            <w:tcBorders/>
-            <w:vAlign w:val="center"/>
-          </w:tcPr>
-          <w:p>
-            <w:pPr>
-              <w:pStyle w:val="Normal"/>
-              <w:widowControl w:val="false"/>
-              <w:suppressAutoHyphens w:val="true"/>
-              <w:spacing w:before="0" w:after="0"/>
-              <w:jc w:val="left"/>
-              <w:rPr>
-                <w:i w:val="false"/>
-                <w:i w:val="false"/>
-                <w:iCs/>
-                <w:sz w:val="18"/>
-                <w:szCs w:val="18"/>
-              </w:rPr>
-            </w:pPr>
-            <w:r>
-              <w:rPr>
-                <w:sz w:val="18"/>
-                <w:i w:val="false"/>
-                <w:kern w:val="0"/>
-                <w:szCs w:val="18"/>
-                <w:iCs/>
-                <w:lang w:bidi="ar-SA"/>
-              </w:rPr>
-              <w:t>ENCARNACION MONTALVO DIANA IRAIS</w:t>
-            </w:r>
-          </w:p>
-        </w:tc>
-        <w:tc>
-          <w:tcPr>
-            <w:tcW w:w="2106" w:type="dxa"/>
-            <w:tcBorders/>
-            <w:vAlign w:val="center"/>
-          </w:tcPr>
-          <w:p>
-            <w:pPr>
-              <w:pStyle w:val="Normal"/>
-              <w:widowControl w:val="false"/>
-              <w:suppressAutoHyphens w:val="true"/>
-              <w:spacing w:before="0" w:after="0"/>
-              <w:jc w:val="center"/>
-              <w:rPr>
-                <w:i w:val="false"/>
-                <w:i w:val="false"/>
-                <w:iCs/>
-                <w:sz w:val="18"/>
-                <w:szCs w:val="18"/>
-              </w:rPr>
-            </w:pPr>
-            <w:r>
-              <w:rPr>
-                <w:sz w:val="18"/>
-                <w:i w:val="false"/>
-                <w:kern w:val="0"/>
-                <w:szCs w:val="18"/>
-                <w:iCs/>
-                <w:lang w:bidi="ar-SA"/>
-              </w:rPr>
-              <w:t>3</w:t>
-            </w:r>
-          </w:p>
-        </w:tc>
-        <w:tc>
-          <w:tcPr>
-            <w:tcW w:w="3848" w:type="dxa"/>
-            <w:tcBorders/>
-            <w:vAlign w:val="center"/>
-          </w:tcPr>
-          <w:p>
-            <w:pPr>
-              <w:pStyle w:val="Normal"/>
-              <w:widowControl w:val="false"/>
-              <w:suppressAutoHyphens w:val="true"/>
-              <w:spacing w:before="0" w:after="0"/>
-              <w:jc w:val="left"/>
-              <w:rPr>
-                <w:i w:val="false"/>
-                <w:i w:val="false"/>
-                <w:iCs/>
-                <w:sz w:val="18"/>
-                <w:szCs w:val="18"/>
-              </w:rPr>
-            </w:pPr>
-            <w:r>
-              <w:rPr>
-                <w:sz w:val="18"/>
-                <w:i w:val="false"/>
-                <w:kern w:val="0"/>
-                <w:szCs w:val="18"/>
-                <w:iCs/>
-                <w:lang w:bidi="ar-SA"/>
-              </w:rPr>
-              <w:t>INGLÉS III</w:t>
               <w:br/>
               <w:t>GEOMETRÍA ANALÍTICA</w:t>
               <w:br/>
               <w:t>APLICA LA METODOLOGÍA DE DESARROLLO RÁPIDO DE APLICACIONES CON PROGRAMACIÓN ORIENTADA A EVENTOS</w:t>
-            </w:r>
-          </w:p>
-        </w:tc>
-        <w:tc>
-          <w:tcPr>
-            <w:tcW w:w="3259" w:type="dxa"/>
-            <w:tcBorders/>
-            <w:vAlign w:val="center"/>
-          </w:tcPr>
-          <w:p>
-            <w:pPr>
-              <w:pStyle w:val="Normal"/>
-              <w:widowControl w:val="false"/>
-              <w:suppressAutoHyphens w:val="true"/>
-              <w:spacing w:before="0" w:after="0"/>
-              <w:jc w:val="center"/>
-              <w:rPr>
-                <w:i w:val="false"/>
-                <w:i w:val="false"/>
-                <w:iCs/>
-                <w:sz w:val="18"/>
-                <w:szCs w:val="18"/>
-              </w:rPr>
-            </w:pPr>
-            <w:r>
-              <w:rPr>
-                <w:i w:val="false"/>
-                <w:iCs/>
-                <w:sz w:val="18"/>
-                <w:szCs w:val="18"/>
-              </w:rPr>
-            </w:r>
-          </w:p>
-        </w:tc>
-      </w:tr>
-      <w:tr>
-        <w:trPr/>
-        <w:tc>
-          <w:tcPr>
-            <w:tcW w:w="3255" w:type="dxa"/>
-            <w:tcBorders/>
-            <w:vAlign w:val="center"/>
-          </w:tcPr>
-          <w:p>
-            <w:pPr>
-              <w:pStyle w:val="Normal"/>
-              <w:widowControl w:val="false"/>
-              <w:suppressAutoHyphens w:val="true"/>
-              <w:spacing w:before="0" w:after="0"/>
-              <w:jc w:val="left"/>
-              <w:rPr>
-                <w:i w:val="false"/>
-                <w:i w:val="false"/>
-                <w:iCs/>
-                <w:sz w:val="18"/>
-                <w:szCs w:val="18"/>
-              </w:rPr>
-            </w:pPr>
-            <w:r>
-              <w:rPr>
-                <w:sz w:val="18"/>
-                <w:i w:val="false"/>
-                <w:kern w:val="0"/>
-                <w:szCs w:val="18"/>
-                <w:iCs/>
-                <w:lang w:bidi="ar-SA"/>
-              </w:rPr>
-              <w:t>GARCIA GONZALEZ GAEL</w:t>
-            </w:r>
-          </w:p>
-        </w:tc>
-        <w:tc>
-          <w:tcPr>
-            <w:tcW w:w="2106" w:type="dxa"/>
-            <w:tcBorders/>
-            <w:vAlign w:val="center"/>
-          </w:tcPr>
-          <w:p>
-            <w:pPr>
-              <w:pStyle w:val="Normal"/>
-              <w:widowControl w:val="false"/>
-              <w:suppressAutoHyphens w:val="true"/>
-              <w:spacing w:before="0" w:after="0"/>
-              <w:jc w:val="center"/>
-              <w:rPr>
-                <w:i w:val="false"/>
-                <w:i w:val="false"/>
-                <w:iCs/>
-                <w:sz w:val="18"/>
-                <w:szCs w:val="18"/>
-              </w:rPr>
-            </w:pPr>
-            <w:r>
-              <w:rPr>
-                <w:sz w:val="18"/>
-                <w:i w:val="false"/>
-                <w:kern w:val="0"/>
-                <w:szCs w:val="18"/>
-                <w:iCs/>
-                <w:lang w:bidi="ar-SA"/>
-              </w:rPr>
-              <w:t>5</w:t>
-            </w:r>
-          </w:p>
-        </w:tc>
-        <w:tc>
-          <w:tcPr>
-            <w:tcW w:w="3848" w:type="dxa"/>
-            <w:tcBorders/>
-            <w:vAlign w:val="center"/>
-          </w:tcPr>
-          <w:p>
-            <w:pPr>
-              <w:pStyle w:val="Normal"/>
-              <w:widowControl w:val="false"/>
-              <w:suppressAutoHyphens w:val="true"/>
-              <w:spacing w:before="0" w:after="0"/>
-              <w:jc w:val="left"/>
-              <w:rPr>
-                <w:i w:val="false"/>
-                <w:i w:val="false"/>
-                <w:iCs/>
-                <w:sz w:val="18"/>
-                <w:szCs w:val="18"/>
-              </w:rPr>
-            </w:pPr>
-            <w:r>
-              <w:rPr>
-                <w:sz w:val="18"/>
-                <w:i w:val="false"/>
-                <w:kern w:val="0"/>
-                <w:szCs w:val="18"/>
-                <w:iCs/>
-                <w:lang w:bidi="ar-SA"/>
-              </w:rPr>
-              <w:t>APLICA LA METODOLOGÍA ESPIRAL CON PROGRAMACIÓN ORIENTADA A OBJETOS</w:t>
-              <w:br/>
-              <w:t>APLICA LA METODOLOGÍA DE DESARROLLO RÁPIDO DE APLICACIONES CON PROGRAMACIÓN ORIENTADA A EVENTOS</w:t>
-              <w:br/>
-              <w:t>ÉTICA</w:t>
-              <w:br/>
-              <w:t>BIOLOGÍA</w:t>
-              <w:br/>
-              <w:t>GEOMETRÍA ANALÍTICA</w:t>
-            </w:r>
-          </w:p>
-        </w:tc>
-        <w:tc>
-          <w:tcPr>
-            <w:tcW w:w="3259" w:type="dxa"/>
-            <w:tcBorders/>
-            <w:vAlign w:val="center"/>
-          </w:tcPr>
-          <w:p>
-            <w:pPr>
-              <w:pStyle w:val="Normal"/>
-              <w:widowControl w:val="false"/>
-              <w:suppressAutoHyphens w:val="true"/>
-              <w:spacing w:before="0" w:after="0"/>
-              <w:jc w:val="center"/>
-              <w:rPr>
-                <w:i w:val="false"/>
-                <w:i w:val="false"/>
-                <w:iCs/>
-                <w:sz w:val="18"/>
-                <w:szCs w:val="18"/>
-              </w:rPr>
-            </w:pPr>
-            <w:r>
-              <w:rPr>
-                <w:i w:val="false"/>
-                <w:iCs/>
-                <w:sz w:val="18"/>
-                <w:szCs w:val="18"/>
-              </w:rPr>
-            </w:r>
-          </w:p>
-        </w:tc>
-      </w:tr>
-      <w:tr>
-        <w:trPr/>
-        <w:tc>
-          <w:tcPr>
-            <w:tcW w:w="3255" w:type="dxa"/>
-            <w:tcBorders/>
-            <w:vAlign w:val="center"/>
-          </w:tcPr>
-          <w:p>
-            <w:pPr>
-              <w:pStyle w:val="Normal"/>
-              <w:widowControl w:val="false"/>
-              <w:suppressAutoHyphens w:val="true"/>
-              <w:spacing w:before="0" w:after="0"/>
-              <w:jc w:val="left"/>
-              <w:rPr>
-                <w:i w:val="false"/>
-                <w:i w:val="false"/>
-                <w:iCs/>
-                <w:sz w:val="18"/>
-                <w:szCs w:val="18"/>
-              </w:rPr>
-            </w:pPr>
-            <w:r>
-              <w:rPr>
-                <w:sz w:val="18"/>
-                <w:i w:val="false"/>
-                <w:kern w:val="0"/>
-                <w:szCs w:val="18"/>
-                <w:iCs/>
-                <w:lang w:bidi="ar-SA"/>
-              </w:rPr>
-              <w:t>GARCIA PEREZ NATALIE</w:t>
-            </w:r>
-          </w:p>
-        </w:tc>
-        <w:tc>
-          <w:tcPr>
-            <w:tcW w:w="2106" w:type="dxa"/>
-            <w:tcBorders/>
-            <w:vAlign w:val="center"/>
-          </w:tcPr>
-          <w:p>
-            <w:pPr>
-              <w:pStyle w:val="Normal"/>
-              <w:widowControl w:val="false"/>
-              <w:suppressAutoHyphens w:val="true"/>
-              <w:spacing w:before="0" w:after="0"/>
-              <w:jc w:val="center"/>
-              <w:rPr>
-                <w:i w:val="false"/>
-                <w:i w:val="false"/>
-                <w:iCs/>
-                <w:sz w:val="18"/>
-                <w:szCs w:val="18"/>
-              </w:rPr>
-            </w:pPr>
-            <w:r>
-              <w:rPr>
-                <w:sz w:val="18"/>
-                <w:i w:val="false"/>
-                <w:kern w:val="0"/>
-                <w:szCs w:val="18"/>
-                <w:iCs/>
-                <w:lang w:bidi="ar-SA"/>
-              </w:rPr>
-              <w:t>5</w:t>
-            </w:r>
-          </w:p>
-        </w:tc>
-        <w:tc>
-          <w:tcPr>
-            <w:tcW w:w="3848" w:type="dxa"/>
-            <w:tcBorders/>
-            <w:vAlign w:val="center"/>
-          </w:tcPr>
-          <w:p>
-            <w:pPr>
-              <w:pStyle w:val="Normal"/>
-              <w:widowControl w:val="false"/>
-              <w:suppressAutoHyphens w:val="true"/>
-              <w:spacing w:before="0" w:after="0"/>
-              <w:jc w:val="left"/>
-              <w:rPr>
-                <w:i w:val="false"/>
-                <w:i w:val="false"/>
-                <w:iCs/>
-                <w:sz w:val="18"/>
-                <w:szCs w:val="18"/>
-              </w:rPr>
-            </w:pPr>
-            <w:r>
-              <w:rPr>
-                <w:sz w:val="18"/>
-                <w:i w:val="false"/>
-                <w:kern w:val="0"/>
-                <w:szCs w:val="18"/>
-                <w:iCs/>
-                <w:lang w:bidi="ar-SA"/>
-              </w:rPr>
-              <w:t>APLICA LA METODOLOGÍA ESPIRAL CON PROGRAMACIÓN ORIENTADA A OBJETOS</w:t>
-              <w:br/>
-              <w:t>ÉTICA</w:t>
-              <w:br/>
-              <w:t>INGLÉS III</w:t>
-              <w:br/>
-              <w:t>APLICA LA METODOLOGÍA DE DESARROLLO RÁPIDO DE APLICACIONES CON PROGRAMACIÓN ORIENTADA A EVENTOS</w:t>
-              <w:br/>
-              <w:t>GEOMETRÍA ANALÍTICA</w:t>
             </w:r>
           </w:p>
         </w:tc>
@@ -1839,142 +1833,6 @@
                 <w:iCs/>
                 <w:lang w:bidi="ar-SA"/>
               </w:rPr>
-              <w:t>HERNANDEZ GARCIA CLAUDIA</w:t>
-            </w:r>
-          </w:p>
-        </w:tc>
-        <w:tc>
-          <w:tcPr>
-            <w:tcW w:w="2106" w:type="dxa"/>
-            <w:tcBorders/>
-            <w:vAlign w:val="center"/>
-          </w:tcPr>
-          <w:p>
-            <w:pPr>
-              <w:pStyle w:val="Normal"/>
-              <w:widowControl w:val="false"/>
-              <w:suppressAutoHyphens w:val="true"/>
-              <w:spacing w:before="0" w:after="0"/>
-              <w:jc w:val="center"/>
-              <w:rPr>
-                <w:i w:val="false"/>
-                <w:i w:val="false"/>
-                <w:iCs/>
-                <w:sz w:val="18"/>
-                <w:szCs w:val="18"/>
-              </w:rPr>
-            </w:pPr>
-            <w:r>
-              <w:rPr>
-                <w:sz w:val="18"/>
-                <w:i w:val="false"/>
-                <w:kern w:val="0"/>
-                <w:szCs w:val="18"/>
-                <w:iCs/>
-                <w:lang w:bidi="ar-SA"/>
-              </w:rPr>
-              <w:t>1</w:t>
-            </w:r>
-          </w:p>
-        </w:tc>
-        <w:tc>
-          <w:tcPr>
-            <w:tcW w:w="3848" w:type="dxa"/>
-            <w:tcBorders/>
-            <w:vAlign w:val="center"/>
-          </w:tcPr>
-          <w:p>
-            <w:pPr>
-              <w:pStyle w:val="Normal"/>
-              <w:widowControl w:val="false"/>
-              <w:suppressAutoHyphens w:val="true"/>
-              <w:spacing w:before="0" w:after="0"/>
-              <w:jc w:val="left"/>
-              <w:rPr>
-                <w:i w:val="false"/>
-                <w:i w:val="false"/>
-                <w:iCs/>
-                <w:sz w:val="18"/>
-                <w:szCs w:val="18"/>
-              </w:rPr>
-            </w:pPr>
-            <w:r>
-              <w:rPr>
-                <w:sz w:val="18"/>
-                <w:i w:val="false"/>
-                <w:kern w:val="0"/>
-                <w:szCs w:val="18"/>
-                <w:iCs/>
-                <w:lang w:bidi="ar-SA"/>
-              </w:rPr>
-              <w:t>INGLÉS III</w:t>
-            </w:r>
-          </w:p>
-        </w:tc>
-        <w:tc>
-          <w:tcPr>
-            <w:tcW w:w="3259" w:type="dxa"/>
-            <w:tcBorders/>
-            <w:vAlign w:val="center"/>
-          </w:tcPr>
-          <w:p>
-            <w:pPr>
-              <w:pStyle w:val="Normal"/>
-              <w:widowControl w:val="false"/>
-              <w:suppressAutoHyphens w:val="true"/>
-              <w:spacing w:before="0" w:after="0"/>
-              <w:jc w:val="center"/>
-              <w:rPr>
-                <w:i w:val="false"/>
-                <w:i w:val="false"/>
-                <w:iCs/>
-                <w:sz w:val="18"/>
-                <w:szCs w:val="18"/>
-              </w:rPr>
-            </w:pPr>
-            <w:r>
-              <w:rPr>
-                <w:i w:val="false"/>
-                <w:iCs/>
-                <w:sz w:val="18"/>
-                <w:szCs w:val="18"/>
-              </w:rPr>
-            </w:r>
-          </w:p>
-        </w:tc>
-      </w:tr>
-      <w:tr>
-        <w:trPr/>
-        <w:tc>
-          <w:tcPr>
-            <w:tcW w:w="3255" w:type="dxa"/>
-            <w:tcBorders/>
-            <w:vAlign w:val="center"/>
-          </w:tcPr>
-          <w:p>
-            <w:pPr>
-              <w:pStyle w:val="Normal"/>
-              <w:widowControl w:val="false"/>
-              <w:suppressAutoHyphens w:val="true"/>
-              <w:spacing w:before="0" w:after="0"/>
-              <w:jc w:val="left"/>
-              <w:rPr>
-                <w:i w:val="false"/>
-                <w:i w:val="false"/>
-                <w:iCs/>
-                <w:sz w:val="18"/>
-                <w:szCs w:val="18"/>
-              </w:rPr>
-            </w:pPr>
-            <w:r>
-              <w:rPr>
-                <w:sz w:val="18"/>
-                <w:i w:val="false"/>
-                <w:kern w:val="0"/>
-                <w:szCs w:val="18"/>
-                <w:iCs/>
-                <w:lang w:bidi="ar-SA"/>
-              </w:rPr>
               <w:t>MARTINEZ FLORES ZABDIEL</w:t>
             </w:r>
           </w:p>
@@ -2289,7 +2147,7 @@
                 <w:iCs/>
                 <w:lang w:bidi="ar-SA"/>
               </w:rPr>
-              <w:t>4</w:t>
+              <w:t>3</w:t>
             </w:r>
           </w:p>
         </w:tc>
@@ -2328,8 +2186,6 @@
               <w:t>ÉTICA</w:t>
               <w:br/>
               <w:t>APLICA LA METODOLOGÍA DE DESARROLLO RÁPIDO DE APLICACIONES CON PROGRAMACIÓN ORIENTADA A EVENTOS</w:t>
-              <w:br/>
-              <w:t>INGLÉS III</w:t>
             </w:r>
           </w:p>
         </w:tc>
@@ -2431,7 +2287,7 @@
                 <w:iCs/>
                 <w:lang w:bidi="ar-SA"/>
               </w:rPr>
-              <w:t>3</w:t>
+              <w:t>2</w:t>
             </w:r>
           </w:p>
         </w:tc>
@@ -2468,8 +2324,6 @@
               <w:t>GEOMETRÍA ANALÍTICA</w:t>
               <w:br/>
               <w:t>APLICA LA METODOLOGÍA DE DESARROLLO RÁPIDO DE APLICACIONES CON PROGRAMACIÓN ORIENTADA A EVENTOS</w:t>
-              <w:br/>
-              <w:t>INGLÉS III</w:t>
             </w:r>
           </w:p>
         </w:tc>
@@ -2537,7 +2391,7 @@
                 <w:iCs/>
                 <w:lang w:bidi="ar-SA"/>
               </w:rPr>
-              <w:t>REYES TLAXCALTECA MARIANA</w:t>
+              <w:t>TRUJILLO CASTRO MARIA DEL CARMEN</w:t>
             </w:r>
           </w:p>
         </w:tc>
@@ -2571,7 +2425,7 @@
                 <w:iCs/>
                 <w:lang w:bidi="ar-SA"/>
               </w:rPr>
-              <w:t>1</w:t>
+              <w:t>2</w:t>
             </w:r>
           </w:p>
         </w:tc>
@@ -2605,7 +2459,9 @@
                 <w:iCs/>
                 <w:lang w:bidi="ar-SA"/>
               </w:rPr>
-              <w:t>INGLÉS III</w:t>
+              <w:t>ÉTICA</w:t>
+              <w:br/>
+              <w:t>APLICA LA METODOLOGÍA DE DESARROLLO RÁPIDO DE APLICACIONES CON PROGRAMACIÓN ORIENTADA A EVENTOS</w:t>
             </w:r>
           </w:p>
         </w:tc>
@@ -2673,7 +2529,7 @@
                 <w:iCs/>
                 <w:lang w:bidi="ar-SA"/>
               </w:rPr>
-              <w:t>TRUJILLO CASTRO MARIA DEL CARMEN</w:t>
+              <w:t>VASQUEZ MONTIEL CESAR DANIEL</w:t>
             </w:r>
           </w:p>
         </w:tc>
@@ -2741,148 +2597,6 @@
                 <w:iCs/>
                 <w:lang w:bidi="ar-SA"/>
               </w:rPr>
-              <w:t>ÉTICA</w:t>
-              <w:br/>
-              <w:t>APLICA LA METODOLOGÍA DE DESARROLLO RÁPIDO DE APLICACIONES CON PROGRAMACIÓN ORIENTADA A EVENTOS</w:t>
-              <w:br/>
-              <w:t>INGLÉS III</w:t>
-            </w:r>
-          </w:p>
-        </w:tc>
-        <w:tc>
-          <w:tcPr>
-            <w:tcW w:w="3259" w:type="dxa"/>
-            <w:tcBorders/>
-            <w:vAlign w:val="center"/>
-          </w:tcPr>
-          <w:p>
-            <w:pPr>
-              <w:pStyle w:val="Normal"/>
-              <w:widowControl w:val="false"/>
-              <w:suppressAutoHyphens w:val="true"/>
-              <w:spacing w:before="0" w:after="0"/>
-              <w:jc w:val="center"/>
-              <w:rPr>
-                <w:i w:val="false"/>
-                <w:i w:val="false"/>
-                <w:iCs/>
-                <w:sz w:val="18"/>
-                <w:szCs w:val="18"/>
-              </w:rPr>
-            </w:pPr>
-            <w:r>
-              <w:rPr>
-                <w:i w:val="false"/>
-                <w:iCs/>
-                <w:sz w:val="18"/>
-                <w:szCs w:val="18"/>
-              </w:rPr>
-            </w:r>
-          </w:p>
-        </w:tc>
-      </w:tr>
-      <w:tr>
-        <w:trPr/>
-        <w:tc>
-          <w:tcPr>
-            <w:tcW w:w="3255" w:type="dxa"/>
-            <w:tcBorders/>
-            <w:vAlign w:val="center"/>
-          </w:tcPr>
-          <w:p>
-            <w:pPr>
-              <w:pStyle w:val="Normal"/>
-              <w:widowControl w:val="false"/>
-              <w:suppressAutoHyphens w:val="true"/>
-              <w:spacing w:before="0" w:after="0"/>
-              <w:jc w:val="left"/>
-              <w:rPr>
-                <w:i w:val="false"/>
-                <w:i w:val="false"/>
-                <w:iCs/>
-                <w:sz w:val="18"/>
-                <w:szCs w:val="18"/>
-              </w:rPr>
-            </w:pPr>
-            <w:r>
-              <w:rPr>
-                <w:sz w:val="18"/>
-                <w:i w:val="false"/>
-                <w:kern w:val="0"/>
-                <w:szCs w:val="18"/>
-                <w:iCs/>
-                <w:lang w:bidi="ar-SA"/>
-              </w:rPr>
-              <w:t>VASQUEZ MONTIEL CESAR DANIEL</w:t>
-            </w:r>
-          </w:p>
-        </w:tc>
-        <w:tc>
-          <w:tcPr>
-            <w:tcW w:w="2106" w:type="dxa"/>
-            <w:tcBorders/>
-            <w:vAlign w:val="center"/>
-          </w:tcPr>
-          <w:p>
-            <w:pPr>
-              <w:pStyle w:val="Normal"/>
-              <w:widowControl w:val="false"/>
-              <w:suppressAutoHyphens w:val="true"/>
-              <w:spacing w:before="0" w:after="0"/>
-              <w:jc w:val="center"/>
-              <w:rPr>
-                <w:i w:val="false"/>
-                <w:i w:val="false"/>
-                <w:iCs/>
-                <w:sz w:val="18"/>
-                <w:szCs w:val="18"/>
-              </w:rPr>
-            </w:pPr>
-            <w:r>
-              <w:rPr>
-                <w:sz w:val="18"/>
-                <w:i w:val="false"/>
-                <w:kern w:val="0"/>
-                <w:szCs w:val="18"/>
-                <w:iCs/>
-                <w:lang w:bidi="ar-SA"/>
-              </w:rPr>
-              <w:t>4</w:t>
-            </w:r>
-          </w:p>
-        </w:tc>
-        <w:tc>
-          <w:tcPr>
-            <w:tcW w:w="3848" w:type="dxa"/>
-            <w:tcBorders/>
-            <w:vAlign w:val="center"/>
-          </w:tcPr>
-          <w:p>
-            <w:pPr>
-              <w:pStyle w:val="Normal"/>
-              <w:widowControl w:val="false"/>
-              <w:suppressAutoHyphens w:val="true"/>
-              <w:spacing w:before="0" w:after="0"/>
-              <w:jc w:val="left"/>
-              <w:rPr>
-                <w:i w:val="false"/>
-                <w:i w:val="false"/>
-                <w:iCs/>
-                <w:sz w:val="18"/>
-                <w:szCs w:val="18"/>
-              </w:rPr>
-            </w:pPr>
-            <w:r>
-              <w:rPr>
-                <w:sz w:val="18"/>
-                <w:i w:val="false"/>
-                <w:kern w:val="0"/>
-                <w:szCs w:val="18"/>
-                <w:iCs/>
-                <w:lang w:bidi="ar-SA"/>
-              </w:rPr>
-              <w:t>INGLÉS III</w:t>
-              <w:br/>
               <w:t>GEOMETRÍA ANALÍTICA</w:t>
               <w:br/>
               <w:t>APLICA LA METODOLOGÍA DE DESARROLLO RÁPIDO DE APLICACIONES CON PROGRAMACIÓN ORIENTADA A EVENTOS</w:t>

</xml_diff>